<commit_message>
Update ux study guide
</commit_message>
<xml_diff>
--- a/UX_Study_Java.docx
+++ b/UX_Study_Java.docx
@@ -238,7 +238,7 @@
         </w:rPr>
         <w:t>SDK (</w:t>
       </w:r>
-      <w:hyperlink r:id="rId8" w:history="1">
+      <w:hyperlink w:history="1" r:id="rId8">
         <w:r>
           <w:rPr>
             <w:rStyle w:val="Hyperlink"/>
@@ -248,7 +248,7 @@
       </w:hyperlink>
       <w:r>
         <w:rPr>
-          <w:rFonts w:ascii="Calibri" w:eastAsia="Calibri" w:hAnsi="Calibri" w:cs="Calibri"/>
+          <w:rFonts w:ascii="Calibri" w:hAnsi="Calibri" w:eastAsia="Calibri" w:cs="Calibri"/>
           <w:b/>
           <w:color w:val="44546A" w:themeColor="text2"/>
           <w:sz w:val="24"/>
@@ -361,7 +361,7 @@
         </w:rPr>
         <w:t xml:space="preserve"> (</w:t>
       </w:r>
-      <w:hyperlink r:id="rId9" w:history="1">
+      <w:hyperlink w:history="1" r:id="rId9">
         <w:r>
           <w:rPr>
             <w:rStyle w:val="Hyperlink"/>
@@ -1403,7 +1403,7 @@
       </w:r>
     </w:p>
     <w:p>
-      <w:hyperlink r:id="rId11" w:history="1">
+      <w:hyperlink w:history="1" r:id="rId11">
         <w:r>
           <w:rPr>
             <w:rStyle w:val="Hyperlink"/>
@@ -1464,7 +1464,7 @@
       </w:r>
     </w:p>
     <w:p>
-      <w:hyperlink r:id="rId12" w:history="1">
+      <w:hyperlink w:history="1" r:id="rId12">
         <w:r>
           <w:rPr>
             <w:rStyle w:val="Hyperlink"/>
@@ -1512,7 +1512,7 @@
         </w:rPr>
         <w:t>(</w:t>
       </w:r>
-      <w:hyperlink r:id="rId13" w:history="1">
+      <w:hyperlink w:history="1" r:id="rId13">
         <w:r>
           <w:rPr>
             <w:rStyle w:val="Hyperlink"/>
@@ -1778,7 +1778,7 @@
       </w:pPr>
       <w:r>
         <w:rPr>
-          <w:color w:val="44546A" w:themeColor="text2"/>
+          <w:color w:val="44546A" w:themeColor="text2" w:themeTint="FF" w:themeShade="FF"/>
           <w:sz w:val="28"/>
           <w:szCs w:val="28"/>
         </w:rPr>
@@ -1786,7 +1786,7 @@
       </w:r>
       <w:r>
         <w:rPr>
-          <w:color w:val="44546A" w:themeColor="text2"/>
+          <w:color w:val="44546A" w:themeColor="text2" w:themeTint="FF" w:themeShade="FF"/>
           <w:sz w:val="28"/>
           <w:szCs w:val="28"/>
         </w:rPr>
@@ -1794,7 +1794,7 @@
       </w:r>
       <w:r>
         <w:rPr>
-          <w:color w:val="44546A" w:themeColor="text2"/>
+          <w:color w:val="44546A" w:themeColor="text2" w:themeTint="FF" w:themeShade="FF"/>
           <w:sz w:val="28"/>
           <w:szCs w:val="28"/>
         </w:rPr>
@@ -1802,7 +1802,7 @@
       </w:r>
       <w:r>
         <w:rPr>
-          <w:color w:val="44546A" w:themeColor="text2"/>
+          <w:color w:val="44546A" w:themeColor="text2" w:themeTint="FF" w:themeShade="FF"/>
           <w:sz w:val="28"/>
           <w:szCs w:val="28"/>
         </w:rPr>
@@ -1810,17 +1810,25 @@
       </w:r>
       <w:r>
         <w:rPr>
-          <w:color w:val="44546A" w:themeColor="text2"/>
+          <w:color w:val="44546A" w:themeColor="text2" w:themeTint="FF" w:themeShade="FF"/>
           <w:sz w:val="28"/>
           <w:szCs w:val="28"/>
         </w:rPr>
         <w:t xml:space="preserve">roup </w:t>
       </w:r>
-    </w:p>
-    <w:p>
-      <w:pPr>
-        <w:rPr>
-          <w:color w:val="44546A" w:themeColor="text2"/>
+      <w:r>
+        <w:rPr>
+          <w:color w:val="44546A" w:themeColor="text2" w:themeTint="FF" w:themeShade="FF"/>
+          <w:sz w:val="28"/>
+          <w:szCs w:val="28"/>
+        </w:rPr>
+        <w:t>and List all Resource Groups</w:t>
+      </w:r>
+    </w:p>
+    <w:p>
+      <w:pPr>
+        <w:rPr>
+          <w:color w:val="44546A" w:themeColor="text2" w:themeTint="FF" w:themeShade="FF"/>
           <w:sz w:val="28"/>
           <w:szCs w:val="28"/>
         </w:rPr>
@@ -1832,6 +1840,45 @@
         </w:rPr>
         <w:t>A resource group is needed for all Azure resources, please create a new resource group with your name of choice</w:t>
       </w:r>
+      <w:r>
+        <w:rPr>
+          <w:sz w:val="24"/>
+          <w:szCs w:val="24"/>
+        </w:rPr>
+        <w:t>.</w:t>
+      </w:r>
+    </w:p>
+    <w:p>
+      <w:pPr>
+        <w:pStyle w:val="Normal"/>
+        <w:rPr>
+          <w:sz w:val="24"/>
+          <w:szCs w:val="24"/>
+        </w:rPr>
+      </w:pPr>
+      <w:r>
+        <w:rPr>
+          <w:sz w:val="24"/>
+          <w:szCs w:val="24"/>
+        </w:rPr>
+        <w:t>After resource group is created, please list all current resource groups</w:t>
+      </w:r>
+      <w:r>
+        <w:rPr>
+          <w:sz w:val="24"/>
+          <w:szCs w:val="24"/>
+        </w:rPr>
+        <w:t>, and print each resource group’s name field</w:t>
+      </w:r>
+    </w:p>
+    <w:p>
+      <w:pPr>
+        <w:pStyle w:val="Normal"/>
+        <w:rPr>
+          <w:sz w:val="24"/>
+          <w:szCs w:val="24"/>
+        </w:rPr>
+      </w:pPr>
     </w:p>
     <w:p>
       <w:pPr>
@@ -2174,32 +2221,72 @@
           <w:szCs w:val="28"/>
         </w:rPr>
       </w:pPr>
-    </w:p>
-    <w:p>
-      <w:pPr>
-        <w:rPr>
-          <w:b/>
-          <w:bCs/>
-          <w:color w:val="44546A" w:themeColor="text2"/>
+      <w:r>
+        <w:rPr>
+          <w:color w:val="44546A" w:themeColor="text2" w:themeTint="FF" w:themeShade="FF"/>
+          <w:sz w:val="28"/>
+          <w:szCs w:val="28"/>
+        </w:rPr>
+        <w:t>(Extra Credit) - Get a non-existent resource group and error handling</w:t>
+      </w:r>
+    </w:p>
+    <w:p>
+      <w:pPr>
+        <w:pStyle w:val="Normal"/>
+        <w:rPr>
+          <w:b w:val="1"/>
+          <w:bCs w:val="1"/>
+          <w:color w:val="44546A" w:themeColor="text2" w:themeTint="FF" w:themeShade="FF"/>
           <w:sz w:val="32"/>
           <w:szCs w:val="32"/>
         </w:rPr>
       </w:pPr>
       <w:r>
         <w:rPr>
-          <w:b/>
-          <w:bCs/>
-          <w:color w:val="44546A" w:themeColor="text2"/>
+          <w:sz w:val="24"/>
+          <w:szCs w:val="24"/>
+        </w:rPr>
+        <w:t xml:space="preserve">Error handling is an essential part of the application logic. As part of this task, let’s try to get a resource group that doesn’t exist, and handle the exception </w:t>
+      </w:r>
+    </w:p>
+    <w:p>
+      <w:pPr>
+        <w:pStyle w:val="Normal"/>
+        <w:rPr>
+          <w:b w:val="1"/>
+          <w:bCs w:val="1"/>
+          <w:color w:val="44546A" w:themeColor="text2" w:themeTint="FF" w:themeShade="FF"/>
           <w:sz w:val="32"/>
           <w:szCs w:val="32"/>
         </w:rPr>
+      </w:pPr>
+    </w:p>
+    <w:p>
+      <w:pPr>
+        <w:pStyle w:val="Normal"/>
+        <w:rPr>
+          <w:b w:val="1"/>
+          <w:bCs w:val="1"/>
+          <w:color w:val="44546A" w:themeColor="text2"/>
+          <w:sz w:val="32"/>
+          <w:szCs w:val="32"/>
+        </w:rPr>
+      </w:pPr>
+      <w:r>
+        <w:rPr>
+          <w:b w:val="1"/>
+          <w:bCs w:val="1"/>
+          <w:color w:val="44546A" w:themeColor="text2" w:themeTint="FF" w:themeShade="FF"/>
+          <w:sz w:val="32"/>
+          <w:szCs w:val="32"/>
+        </w:rPr>
         <w:t xml:space="preserve">Conclusion &amp; Feedback </w:t>
       </w:r>
     </w:p>
     <w:p>
       <w:r>
         <w:rPr>
-          <w:rFonts w:ascii="Calibri" w:eastAsia="Calibri" w:hAnsi="Calibri" w:cs="Calibri"/>
+          <w:rFonts w:ascii="Calibri" w:hAnsi="Calibri" w:eastAsia="Calibri" w:cs="Calibri"/>
           <w:color w:val="000000" w:themeColor="text1"/>
           <w:sz w:val="24"/>
           <w:szCs w:val="24"/>
@@ -2223,7 +2310,7 @@
       </w:pPr>
       <w:r>
         <w:rPr>
-          <w:rFonts w:ascii="Calibri" w:eastAsia="Calibri" w:hAnsi="Calibri" w:cs="Calibri"/>
+          <w:rFonts w:ascii="Calibri" w:hAnsi="Calibri" w:eastAsia="Calibri" w:cs="Calibri"/>
           <w:color w:val="000000" w:themeColor="text1"/>
           <w:sz w:val="24"/>
           <w:szCs w:val="24"/>
@@ -2247,7 +2334,7 @@
       </w:pPr>
       <w:r>
         <w:rPr>
-          <w:rFonts w:ascii="Calibri" w:eastAsia="Calibri" w:hAnsi="Calibri" w:cs="Calibri"/>
+          <w:rFonts w:ascii="Calibri" w:hAnsi="Calibri" w:eastAsia="Calibri" w:cs="Calibri"/>
           <w:color w:val="000000" w:themeColor="text1"/>
           <w:sz w:val="24"/>
           <w:szCs w:val="24"/>
@@ -2270,7 +2357,7 @@
       </w:pPr>
       <w:r>
         <w:rPr>
-          <w:rFonts w:ascii="Calibri" w:eastAsia="Calibri" w:hAnsi="Calibri" w:cs="Calibri"/>
+          <w:rFonts w:ascii="Calibri" w:hAnsi="Calibri" w:eastAsia="Calibri" w:cs="Calibri"/>
           <w:color w:val="000000" w:themeColor="text1"/>
           <w:sz w:val="24"/>
           <w:szCs w:val="24"/>
@@ -2293,7 +2380,7 @@
       </w:pPr>
       <w:r>
         <w:rPr>
-          <w:rFonts w:ascii="Calibri" w:eastAsia="Calibri" w:hAnsi="Calibri" w:cs="Calibri"/>
+          <w:rFonts w:ascii="Calibri" w:hAnsi="Calibri" w:eastAsia="Calibri" w:cs="Calibri"/>
           <w:color w:val="000000" w:themeColor="text1"/>
           <w:sz w:val="24"/>
           <w:szCs w:val="24"/>
@@ -2316,7 +2403,7 @@
       </w:pPr>
       <w:r>
         <w:rPr>
-          <w:rFonts w:ascii="Calibri" w:eastAsia="Calibri" w:hAnsi="Calibri" w:cs="Calibri"/>
+          <w:rFonts w:ascii="Calibri" w:hAnsi="Calibri" w:eastAsia="Calibri" w:cs="Calibri"/>
           <w:color w:val="000000" w:themeColor="text1"/>
           <w:sz w:val="24"/>
           <w:szCs w:val="24"/>
@@ -2327,7 +2414,7 @@
     <w:p>
       <w:pPr>
         <w:rPr>
-          <w:rFonts w:ascii="Calibri" w:eastAsia="Calibri" w:hAnsi="Calibri" w:cs="Calibri"/>
+          <w:rFonts w:ascii="Calibri" w:hAnsi="Calibri" w:eastAsia="Calibri" w:cs="Calibri"/>
           <w:color w:val="000000" w:themeColor="text1"/>
           <w:sz w:val="24"/>
           <w:szCs w:val="24"/>
@@ -2338,7 +2425,7 @@
     <w:p>
       <w:pPr>
         <w:rPr>
-          <w:rFonts w:ascii="Calibri" w:eastAsia="Calibri" w:hAnsi="Calibri" w:cs="Calibri"/>
+          <w:rFonts w:ascii="Calibri" w:hAnsi="Calibri" w:eastAsia="Calibri" w:cs="Calibri"/>
           <w:color w:val="000000" w:themeColor="text1"/>
           <w:sz w:val="24"/>
           <w:szCs w:val="24"/>
@@ -2347,7 +2434,7 @@
       </w:pPr>
       <w:r>
         <w:rPr>
-          <w:rFonts w:ascii="Calibri" w:eastAsia="Calibri" w:hAnsi="Calibri" w:cs="Calibri"/>
+          <w:rFonts w:ascii="Calibri" w:hAnsi="Calibri" w:eastAsia="Calibri" w:cs="Calibri"/>
           <w:color w:val="000000" w:themeColor="text1"/>
           <w:sz w:val="24"/>
           <w:szCs w:val="24"/>
@@ -2367,7 +2454,7 @@
       </w:pPr>
     </w:p>
     <w:sectPr>
-      <w:pgSz w:w="12240" w:h="15840"/>
+      <w:pgSz w:w="12240" w:h="15840" w:orient="portrait"/>
       <w:pgMar w:top="1440" w:right="1440" w:bottom="1440" w:left="1440" w:header="720" w:footer="720" w:gutter="0"/>
       <w:cols w:space="720"/>
       <w:docGrid w:linePitch="360"/>
@@ -2440,7 +2527,7 @@
         <w:ind w:left="720" w:hanging="360"/>
       </w:pPr>
       <w:rPr>
-        <w:rFonts w:ascii="Calibri" w:eastAsiaTheme="minorEastAsia" w:hAnsi="Calibri" w:cs="Calibri" w:hint="default"/>
+        <w:rFonts w:hint="default" w:ascii="Calibri" w:hAnsi="Calibri" w:cs="Calibri" w:eastAsiaTheme="minorEastAsia"/>
       </w:rPr>
     </w:lvl>
     <w:lvl w:ilvl="1" w:tplc="04090003" w:tentative="1">
@@ -2452,7 +2539,7 @@
         <w:ind w:left="1440" w:hanging="360"/>
       </w:pPr>
       <w:rPr>
-        <w:rFonts w:ascii="Courier New" w:hAnsi="Courier New" w:cs="Courier New" w:hint="default"/>
+        <w:rFonts w:hint="default" w:ascii="Courier New" w:hAnsi="Courier New" w:cs="Courier New"/>
       </w:rPr>
     </w:lvl>
     <w:lvl w:ilvl="2" w:tplc="04090005" w:tentative="1">
@@ -2464,7 +2551,7 @@
         <w:ind w:left="2160" w:hanging="360"/>
       </w:pPr>
       <w:rPr>
-        <w:rFonts w:ascii="Wingdings" w:hAnsi="Wingdings" w:hint="default"/>
+        <w:rFonts w:hint="default" w:ascii="Wingdings" w:hAnsi="Wingdings"/>
       </w:rPr>
     </w:lvl>
     <w:lvl w:ilvl="3" w:tplc="04090001" w:tentative="1">
@@ -2476,7 +2563,7 @@
         <w:ind w:left="2880" w:hanging="360"/>
       </w:pPr>
       <w:rPr>
-        <w:rFonts w:ascii="Symbol" w:hAnsi="Symbol" w:hint="default"/>
+        <w:rFonts w:hint="default" w:ascii="Symbol" w:hAnsi="Symbol"/>
       </w:rPr>
     </w:lvl>
     <w:lvl w:ilvl="4" w:tplc="04090003" w:tentative="1">
@@ -2488,7 +2575,7 @@
         <w:ind w:left="3600" w:hanging="360"/>
       </w:pPr>
       <w:rPr>
-        <w:rFonts w:ascii="Courier New" w:hAnsi="Courier New" w:cs="Courier New" w:hint="default"/>
+        <w:rFonts w:hint="default" w:ascii="Courier New" w:hAnsi="Courier New" w:cs="Courier New"/>
       </w:rPr>
     </w:lvl>
     <w:lvl w:ilvl="5" w:tplc="04090005" w:tentative="1">
@@ -2500,7 +2587,7 @@
         <w:ind w:left="4320" w:hanging="360"/>
       </w:pPr>
       <w:rPr>
-        <w:rFonts w:ascii="Wingdings" w:hAnsi="Wingdings" w:hint="default"/>
+        <w:rFonts w:hint="default" w:ascii="Wingdings" w:hAnsi="Wingdings"/>
       </w:rPr>
     </w:lvl>
     <w:lvl w:ilvl="6" w:tplc="04090001" w:tentative="1">
@@ -2512,7 +2599,7 @@
         <w:ind w:left="5040" w:hanging="360"/>
       </w:pPr>
       <w:rPr>
-        <w:rFonts w:ascii="Symbol" w:hAnsi="Symbol" w:hint="default"/>
+        <w:rFonts w:hint="default" w:ascii="Symbol" w:hAnsi="Symbol"/>
       </w:rPr>
     </w:lvl>
     <w:lvl w:ilvl="7" w:tplc="04090003" w:tentative="1">
@@ -2524,7 +2611,7 @@
         <w:ind w:left="5760" w:hanging="360"/>
       </w:pPr>
       <w:rPr>
-        <w:rFonts w:ascii="Courier New" w:hAnsi="Courier New" w:cs="Courier New" w:hint="default"/>
+        <w:rFonts w:hint="default" w:ascii="Courier New" w:hAnsi="Courier New" w:cs="Courier New"/>
       </w:rPr>
     </w:lvl>
     <w:lvl w:ilvl="8" w:tplc="04090005" w:tentative="1">
@@ -2536,7 +2623,7 @@
         <w:ind w:left="6480" w:hanging="360"/>
       </w:pPr>
       <w:rPr>
-        <w:rFonts w:ascii="Wingdings" w:hAnsi="Wingdings" w:hint="default"/>
+        <w:rFonts w:hint="default" w:ascii="Wingdings" w:hAnsi="Wingdings"/>
       </w:rPr>
     </w:lvl>
   </w:abstractNum>
@@ -2553,7 +2640,7 @@
         <w:ind w:left="720" w:hanging="360"/>
       </w:pPr>
       <w:rPr>
-        <w:rFonts w:ascii="Symbol" w:hAnsi="Symbol" w:hint="default"/>
+        <w:rFonts w:hint="default" w:ascii="Symbol" w:hAnsi="Symbol"/>
       </w:rPr>
     </w:lvl>
     <w:lvl w:ilvl="1" w:tplc="D4403CE0">
@@ -2565,7 +2652,7 @@
         <w:ind w:left="1440" w:hanging="360"/>
       </w:pPr>
       <w:rPr>
-        <w:rFonts w:ascii="Courier New" w:hAnsi="Courier New" w:hint="default"/>
+        <w:rFonts w:hint="default" w:ascii="Courier New" w:hAnsi="Courier New"/>
       </w:rPr>
     </w:lvl>
     <w:lvl w:ilvl="2" w:tplc="DB7226DE">
@@ -2577,7 +2664,7 @@
         <w:ind w:left="2160" w:hanging="360"/>
       </w:pPr>
       <w:rPr>
-        <w:rFonts w:ascii="Wingdings" w:hAnsi="Wingdings" w:hint="default"/>
+        <w:rFonts w:hint="default" w:ascii="Wingdings" w:hAnsi="Wingdings"/>
       </w:rPr>
     </w:lvl>
     <w:lvl w:ilvl="3" w:tplc="977C0B08">
@@ -2589,7 +2676,7 @@
         <w:ind w:left="2880" w:hanging="360"/>
       </w:pPr>
       <w:rPr>
-        <w:rFonts w:ascii="Symbol" w:hAnsi="Symbol" w:hint="default"/>
+        <w:rFonts w:hint="default" w:ascii="Symbol" w:hAnsi="Symbol"/>
       </w:rPr>
     </w:lvl>
     <w:lvl w:ilvl="4" w:tplc="7C286788">
@@ -2601,7 +2688,7 @@
         <w:ind w:left="3600" w:hanging="360"/>
       </w:pPr>
       <w:rPr>
-        <w:rFonts w:ascii="Courier New" w:hAnsi="Courier New" w:hint="default"/>
+        <w:rFonts w:hint="default" w:ascii="Courier New" w:hAnsi="Courier New"/>
       </w:rPr>
     </w:lvl>
     <w:lvl w:ilvl="5" w:tplc="340E647A">
@@ -2613,7 +2700,7 @@
         <w:ind w:left="4320" w:hanging="360"/>
       </w:pPr>
       <w:rPr>
-        <w:rFonts w:ascii="Wingdings" w:hAnsi="Wingdings" w:hint="default"/>
+        <w:rFonts w:hint="default" w:ascii="Wingdings" w:hAnsi="Wingdings"/>
       </w:rPr>
     </w:lvl>
     <w:lvl w:ilvl="6" w:tplc="31AE52F4">
@@ -2625,7 +2712,7 @@
         <w:ind w:left="5040" w:hanging="360"/>
       </w:pPr>
       <w:rPr>
-        <w:rFonts w:ascii="Symbol" w:hAnsi="Symbol" w:hint="default"/>
+        <w:rFonts w:hint="default" w:ascii="Symbol" w:hAnsi="Symbol"/>
       </w:rPr>
     </w:lvl>
     <w:lvl w:ilvl="7" w:tplc="D8AE1CE6">
@@ -2637,7 +2724,7 @@
         <w:ind w:left="5760" w:hanging="360"/>
       </w:pPr>
       <w:rPr>
-        <w:rFonts w:ascii="Courier New" w:hAnsi="Courier New" w:hint="default"/>
+        <w:rFonts w:hint="default" w:ascii="Courier New" w:hAnsi="Courier New"/>
       </w:rPr>
     </w:lvl>
     <w:lvl w:ilvl="8" w:tplc="2D1875F0">
@@ -2649,7 +2736,7 @@
         <w:ind w:left="6480" w:hanging="360"/>
       </w:pPr>
       <w:rPr>
-        <w:rFonts w:ascii="Wingdings" w:hAnsi="Wingdings" w:hint="default"/>
+        <w:rFonts w:hint="default" w:ascii="Wingdings" w:hAnsi="Wingdings"/>
       </w:rPr>
     </w:lvl>
   </w:abstractNum>
@@ -2667,7 +2754,7 @@
   <w:docDefaults>
     <w:rPrDefault>
       <w:rPr>
-        <w:rFonts w:asciiTheme="minorHAnsi" w:eastAsiaTheme="minorEastAsia" w:hAnsiTheme="minorHAnsi" w:cstheme="minorBidi"/>
+        <w:rFonts w:asciiTheme="minorHAnsi" w:hAnsiTheme="minorHAnsi" w:eastAsiaTheme="minorEastAsia" w:cstheme="minorBidi"/>
         <w:sz w:val="22"/>
         <w:szCs w:val="22"/>
         <w:lang w:val="en-US" w:eastAsia="zh-CN" w:bidi="ar-SA"/>
@@ -2682,14 +2769,14 @@
   <w:latentStyles w:defLockedState="0" w:defUIPriority="99" w:defSemiHidden="0" w:defUnhideWhenUsed="0" w:defQFormat="0" w:count="376">
     <w:lsdException w:name="Normal" w:uiPriority="0" w:qFormat="1"/>
     <w:lsdException w:name="heading 1" w:uiPriority="9" w:qFormat="1"/>
-    <w:lsdException w:name="heading 2" w:semiHidden="1" w:uiPriority="9" w:unhideWhenUsed="1" w:qFormat="1"/>
-    <w:lsdException w:name="heading 3" w:semiHidden="1" w:uiPriority="9" w:unhideWhenUsed="1" w:qFormat="1"/>
-    <w:lsdException w:name="heading 4" w:semiHidden="1" w:uiPriority="9" w:unhideWhenUsed="1" w:qFormat="1"/>
-    <w:lsdException w:name="heading 5" w:semiHidden="1" w:uiPriority="9" w:unhideWhenUsed="1" w:qFormat="1"/>
-    <w:lsdException w:name="heading 6" w:semiHidden="1" w:uiPriority="9" w:unhideWhenUsed="1" w:qFormat="1"/>
-    <w:lsdException w:name="heading 7" w:semiHidden="1" w:uiPriority="9" w:unhideWhenUsed="1" w:qFormat="1"/>
-    <w:lsdException w:name="heading 8" w:semiHidden="1" w:uiPriority="9" w:unhideWhenUsed="1" w:qFormat="1"/>
-    <w:lsdException w:name="heading 9" w:semiHidden="1" w:uiPriority="9" w:unhideWhenUsed="1" w:qFormat="1"/>
+    <w:lsdException w:name="heading 2" w:uiPriority="9" w:semiHidden="1" w:unhideWhenUsed="1" w:qFormat="1"/>
+    <w:lsdException w:name="heading 3" w:uiPriority="9" w:semiHidden="1" w:unhideWhenUsed="1" w:qFormat="1"/>
+    <w:lsdException w:name="heading 4" w:uiPriority="9" w:semiHidden="1" w:unhideWhenUsed="1" w:qFormat="1"/>
+    <w:lsdException w:name="heading 5" w:uiPriority="9" w:semiHidden="1" w:unhideWhenUsed="1" w:qFormat="1"/>
+    <w:lsdException w:name="heading 6" w:uiPriority="9" w:semiHidden="1" w:unhideWhenUsed="1" w:qFormat="1"/>
+    <w:lsdException w:name="heading 7" w:uiPriority="9" w:semiHidden="1" w:unhideWhenUsed="1" w:qFormat="1"/>
+    <w:lsdException w:name="heading 8" w:uiPriority="9" w:semiHidden="1" w:unhideWhenUsed="1" w:qFormat="1"/>
+    <w:lsdException w:name="heading 9" w:uiPriority="9" w:semiHidden="1" w:unhideWhenUsed="1" w:qFormat="1"/>
     <w:lsdException w:name="index 1" w:semiHidden="1" w:unhideWhenUsed="1"/>
     <w:lsdException w:name="index 2" w:semiHidden="1" w:unhideWhenUsed="1"/>
     <w:lsdException w:name="index 3" w:semiHidden="1" w:unhideWhenUsed="1"/>
@@ -2699,22 +2786,22 @@
     <w:lsdException w:name="index 7" w:semiHidden="1" w:unhideWhenUsed="1"/>
     <w:lsdException w:name="index 8" w:semiHidden="1" w:unhideWhenUsed="1"/>
     <w:lsdException w:name="index 9" w:semiHidden="1" w:unhideWhenUsed="1"/>
-    <w:lsdException w:name="toc 1" w:semiHidden="1" w:uiPriority="39" w:unhideWhenUsed="1"/>
-    <w:lsdException w:name="toc 2" w:semiHidden="1" w:uiPriority="39" w:unhideWhenUsed="1"/>
-    <w:lsdException w:name="toc 3" w:semiHidden="1" w:uiPriority="39" w:unhideWhenUsed="1"/>
-    <w:lsdException w:name="toc 4" w:semiHidden="1" w:uiPriority="39" w:unhideWhenUsed="1"/>
-    <w:lsdException w:name="toc 5" w:semiHidden="1" w:uiPriority="39" w:unhideWhenUsed="1"/>
-    <w:lsdException w:name="toc 6" w:semiHidden="1" w:uiPriority="39" w:unhideWhenUsed="1"/>
-    <w:lsdException w:name="toc 7" w:semiHidden="1" w:uiPriority="39" w:unhideWhenUsed="1"/>
-    <w:lsdException w:name="toc 8" w:semiHidden="1" w:uiPriority="39" w:unhideWhenUsed="1"/>
-    <w:lsdException w:name="toc 9" w:semiHidden="1" w:uiPriority="39" w:unhideWhenUsed="1"/>
+    <w:lsdException w:name="toc 1" w:uiPriority="39" w:semiHidden="1" w:unhideWhenUsed="1"/>
+    <w:lsdException w:name="toc 2" w:uiPriority="39" w:semiHidden="1" w:unhideWhenUsed="1"/>
+    <w:lsdException w:name="toc 3" w:uiPriority="39" w:semiHidden="1" w:unhideWhenUsed="1"/>
+    <w:lsdException w:name="toc 4" w:uiPriority="39" w:semiHidden="1" w:unhideWhenUsed="1"/>
+    <w:lsdException w:name="toc 5" w:uiPriority="39" w:semiHidden="1" w:unhideWhenUsed="1"/>
+    <w:lsdException w:name="toc 6" w:uiPriority="39" w:semiHidden="1" w:unhideWhenUsed="1"/>
+    <w:lsdException w:name="toc 7" w:uiPriority="39" w:semiHidden="1" w:unhideWhenUsed="1"/>
+    <w:lsdException w:name="toc 8" w:uiPriority="39" w:semiHidden="1" w:unhideWhenUsed="1"/>
+    <w:lsdException w:name="toc 9" w:uiPriority="39" w:semiHidden="1" w:unhideWhenUsed="1"/>
     <w:lsdException w:name="Normal Indent" w:semiHidden="1" w:unhideWhenUsed="1"/>
     <w:lsdException w:name="footnote text" w:semiHidden="1" w:unhideWhenUsed="1"/>
     <w:lsdException w:name="annotation text" w:semiHidden="1" w:unhideWhenUsed="1"/>
     <w:lsdException w:name="header" w:semiHidden="1" w:unhideWhenUsed="1"/>
     <w:lsdException w:name="footer" w:semiHidden="1" w:unhideWhenUsed="1"/>
     <w:lsdException w:name="index heading" w:semiHidden="1" w:unhideWhenUsed="1"/>
-    <w:lsdException w:name="caption" w:semiHidden="1" w:uiPriority="35" w:unhideWhenUsed="1" w:qFormat="1"/>
+    <w:lsdException w:name="caption" w:uiPriority="35" w:semiHidden="1" w:unhideWhenUsed="1" w:qFormat="1"/>
     <w:lsdException w:name="table of figures" w:semiHidden="1" w:unhideWhenUsed="1"/>
     <w:lsdException w:name="envelope address" w:semiHidden="1" w:unhideWhenUsed="1"/>
     <w:lsdException w:name="envelope return" w:semiHidden="1" w:unhideWhenUsed="1"/>
@@ -2745,7 +2832,7 @@
     <w:lsdException w:name="Title" w:uiPriority="10" w:qFormat="1"/>
     <w:lsdException w:name="Closing" w:semiHidden="1" w:unhideWhenUsed="1"/>
     <w:lsdException w:name="Signature" w:semiHidden="1" w:unhideWhenUsed="1"/>
-    <w:lsdException w:name="Default Paragraph Font" w:semiHidden="1" w:uiPriority="1" w:unhideWhenUsed="1"/>
+    <w:lsdException w:name="Default Paragraph Font" w:uiPriority="1" w:semiHidden="1" w:unhideWhenUsed="1"/>
     <w:lsdException w:name="Body Text" w:semiHidden="1" w:unhideWhenUsed="1"/>
     <w:lsdException w:name="Body Text Indent" w:semiHidden="1" w:unhideWhenUsed="1"/>
     <w:lsdException w:name="List Continue" w:semiHidden="1" w:unhideWhenUsed="1"/>
@@ -2945,8 +3032,8 @@
     <w:lsdException w:name="Subtle Reference" w:uiPriority="31" w:qFormat="1"/>
     <w:lsdException w:name="Intense Reference" w:uiPriority="32" w:qFormat="1"/>
     <w:lsdException w:name="Book Title" w:uiPriority="33" w:qFormat="1"/>
-    <w:lsdException w:name="Bibliography" w:semiHidden="1" w:uiPriority="37" w:unhideWhenUsed="1"/>
-    <w:lsdException w:name="TOC Heading" w:semiHidden="1" w:uiPriority="39" w:unhideWhenUsed="1" w:qFormat="1"/>
+    <w:lsdException w:name="Bibliography" w:uiPriority="37" w:semiHidden="1" w:unhideWhenUsed="1"/>
+    <w:lsdException w:name="TOC Heading" w:uiPriority="39" w:semiHidden="1" w:unhideWhenUsed="1" w:qFormat="1"/>
     <w:lsdException w:name="Plain Table 1" w:uiPriority="41"/>
     <w:lsdException w:name="Plain Table 2" w:uiPriority="42"/>
     <w:lsdException w:name="Plain Table 3" w:uiPriority="43"/>
@@ -3057,17 +3144,17 @@
     <w:lsdException w:name="Unresolved Mention" w:semiHidden="1" w:unhideWhenUsed="1"/>
     <w:lsdException w:name="Smart Link" w:semiHidden="1" w:unhideWhenUsed="1"/>
   </w:latentStyles>
-  <w:style w:type="paragraph" w:default="1" w:styleId="Normal">
+  <w:style w:type="paragraph" w:styleId="Normal" w:default="1">
     <w:name w:val="Normal"/>
     <w:qFormat/>
   </w:style>
-  <w:style w:type="character" w:default="1" w:styleId="DefaultParagraphFont">
+  <w:style w:type="character" w:styleId="DefaultParagraphFont" w:default="1">
     <w:name w:val="Default Paragraph Font"/>
     <w:uiPriority w:val="1"/>
     <w:semiHidden/>
     <w:unhideWhenUsed/>
   </w:style>
-  <w:style w:type="table" w:default="1" w:styleId="TableNormal">
+  <w:style w:type="table" w:styleId="TableNormal" w:default="1">
     <w:name w:val="Normal Table"/>
     <w:uiPriority w:val="99"/>
     <w:semiHidden/>
@@ -3082,7 +3169,7 @@
       </w:tblCellMar>
     </w:tblPr>
   </w:style>
-  <w:style w:type="numbering" w:default="1" w:styleId="NoList">
+  <w:style w:type="numbering" w:styleId="NoList" w:default="1">
     <w:name w:val="No List"/>
     <w:uiPriority w:val="99"/>
     <w:semiHidden/>
@@ -3105,7 +3192,7 @@
       <w:szCs w:val="18"/>
     </w:rPr>
   </w:style>
-  <w:style w:type="character" w:customStyle="1" w:styleId="BalloonTextChar">
+  <w:style w:type="character" w:styleId="BalloonTextChar" w:customStyle="1">
     <w:name w:val="Balloon Text Char"/>
     <w:basedOn w:val="DefaultParagraphFont"/>
     <w:link w:val="BalloonText"/>
@@ -3157,7 +3244,7 @@
       <w:szCs w:val="20"/>
     </w:rPr>
   </w:style>
-  <w:style w:type="character" w:customStyle="1" w:styleId="CommentTextChar">
+  <w:style w:type="character" w:styleId="CommentTextChar" w:customStyle="1">
     <w:name w:val="Comment Text Char"/>
     <w:basedOn w:val="DefaultParagraphFont"/>
     <w:link w:val="CommentText"/>
@@ -3179,12 +3266,12 @@
     </w:pPr>
     <w:tblPr>
       <w:tblBorders>
-        <w:top w:val="single" w:sz="4" w:space="0" w:color="auto"/>
-        <w:left w:val="single" w:sz="4" w:space="0" w:color="auto"/>
-        <w:bottom w:val="single" w:sz="4" w:space="0" w:color="auto"/>
-        <w:right w:val="single" w:sz="4" w:space="0" w:color="auto"/>
-        <w:insideH w:val="single" w:sz="4" w:space="0" w:color="auto"/>
-        <w:insideV w:val="single" w:sz="4" w:space="0" w:color="auto"/>
+        <w:top w:val="single" w:color="auto" w:sz="4" w:space="0"/>
+        <w:left w:val="single" w:color="auto" w:sz="4" w:space="0"/>
+        <w:bottom w:val="single" w:color="auto" w:sz="4" w:space="0"/>
+        <w:right w:val="single" w:color="auto" w:sz="4" w:space="0"/>
+        <w:insideH w:val="single" w:color="auto" w:sz="4" w:space="0"/>
+        <w:insideV w:val="single" w:color="auto" w:sz="4" w:space="0"/>
       </w:tblBorders>
     </w:tblPr>
   </w:style>
@@ -3525,10 +3612,254 @@
 <b:Sources xmlns:b="http://schemas.openxmlformats.org/officeDocument/2006/bibliography" xmlns="http://schemas.openxmlformats.org/officeDocument/2006/bibliography" SelectedStyle="\APASixthEditionOfficeOnline.xsl" StyleName="APA" Version="6"/>
 </file>
 
+<file path=customXml/item2.xml><?xml version="1.0" encoding="utf-8"?>
+<ct:contentTypeSchema xmlns:ct="http://schemas.microsoft.com/office/2006/metadata/contentType" xmlns:ma="http://schemas.microsoft.com/office/2006/metadata/properties/metaAttributes" ct:_="" ma:_="" ma:contentTypeName="Document" ma:contentTypeID="0x010100C11544E59F88524EA68EEC944E4CD25B" ma:contentTypeVersion="12" ma:contentTypeDescription="Create a new document." ma:contentTypeScope="" ma:versionID="39c563d36edaf61dcf692b7ced0000b6">
+  <xsd:schema xmlns:xsd="http://www.w3.org/2001/XMLSchema" xmlns:xs="http://www.w3.org/2001/XMLSchema" xmlns:p="http://schemas.microsoft.com/office/2006/metadata/properties" xmlns:ns2="e3025d83-e9e9-40a2-a975-4c2ba14eae3f" xmlns:ns3="6bd0171f-8a7d-4bdf-a6c9-0cf621e71933" targetNamespace="http://schemas.microsoft.com/office/2006/metadata/properties" ma:root="true" ma:fieldsID="d5e0152d036a94a89f196c6503391557" ns2:_="" ns3:_="">
+    <xsd:import namespace="e3025d83-e9e9-40a2-a975-4c2ba14eae3f"/>
+    <xsd:import namespace="6bd0171f-8a7d-4bdf-a6c9-0cf621e71933"/>
+    <xsd:element name="properties">
+      <xsd:complexType>
+        <xsd:sequence>
+          <xsd:element name="documentManagement">
+            <xsd:complexType>
+              <xsd:all>
+                <xsd:element ref="ns2:MediaServiceMetadata" minOccurs="0"/>
+                <xsd:element ref="ns2:MediaServiceFastMetadata" minOccurs="0"/>
+                <xsd:element ref="ns2:MediaServiceAutoKeyPoints" minOccurs="0"/>
+                <xsd:element ref="ns2:MediaServiceKeyPoints" minOccurs="0"/>
+                <xsd:element ref="ns2:MediaServiceOCR" minOccurs="0"/>
+                <xsd:element ref="ns2:MediaServiceGenerationTime" minOccurs="0"/>
+                <xsd:element ref="ns2:MediaServiceEventHashCode" minOccurs="0"/>
+                <xsd:element ref="ns3:SharedWithUsers" minOccurs="0"/>
+                <xsd:element ref="ns3:SharedWithDetails" minOccurs="0"/>
+                <xsd:element ref="ns2:MediaServiceDateTaken" minOccurs="0"/>
+                <xsd:element ref="ns2:MediaServiceAutoTags" minOccurs="0"/>
+                <xsd:element ref="ns2:MediaServiceLocation" minOccurs="0"/>
+              </xsd:all>
+            </xsd:complexType>
+          </xsd:element>
+        </xsd:sequence>
+      </xsd:complexType>
+    </xsd:element>
+  </xsd:schema>
+  <xsd:schema xmlns:xsd="http://www.w3.org/2001/XMLSchema" xmlns:xs="http://www.w3.org/2001/XMLSchema" xmlns:dms="http://schemas.microsoft.com/office/2006/documentManagement/types" xmlns:pc="http://schemas.microsoft.com/office/infopath/2007/PartnerControls" targetNamespace="e3025d83-e9e9-40a2-a975-4c2ba14eae3f" elementFormDefault="qualified">
+    <xsd:import namespace="http://schemas.microsoft.com/office/2006/documentManagement/types"/>
+    <xsd:import namespace="http://schemas.microsoft.com/office/infopath/2007/PartnerControls"/>
+    <xsd:element name="MediaServiceMetadata" ma:index="8" nillable="true" ma:displayName="MediaServiceMetadata" ma:hidden="true" ma:internalName="MediaServiceMetadata" ma:readOnly="true">
+      <xsd:simpleType>
+        <xsd:restriction base="dms:Note"/>
+      </xsd:simpleType>
+    </xsd:element>
+    <xsd:element name="MediaServiceFastMetadata" ma:index="9" nillable="true" ma:displayName="MediaServiceFastMetadata" ma:hidden="true" ma:internalName="MediaServiceFastMetadata" ma:readOnly="true">
+      <xsd:simpleType>
+        <xsd:restriction base="dms:Note"/>
+      </xsd:simpleType>
+    </xsd:element>
+    <xsd:element name="MediaServiceAutoKeyPoints" ma:index="10" nillable="true" ma:displayName="MediaServiceAutoKeyPoints" ma:hidden="true" ma:internalName="MediaServiceAutoKeyPoints" ma:readOnly="true">
+      <xsd:simpleType>
+        <xsd:restriction base="dms:Note"/>
+      </xsd:simpleType>
+    </xsd:element>
+    <xsd:element name="MediaServiceKeyPoints" ma:index="11" nillable="true" ma:displayName="KeyPoints" ma:internalName="MediaServiceKeyPoints" ma:readOnly="true">
+      <xsd:simpleType>
+        <xsd:restriction base="dms:Note">
+          <xsd:maxLength value="255"/>
+        </xsd:restriction>
+      </xsd:simpleType>
+    </xsd:element>
+    <xsd:element name="MediaServiceOCR" ma:index="12" nillable="true" ma:displayName="Extracted Text" ma:internalName="MediaServiceOCR" ma:readOnly="true">
+      <xsd:simpleType>
+        <xsd:restriction base="dms:Note">
+          <xsd:maxLength value="255"/>
+        </xsd:restriction>
+      </xsd:simpleType>
+    </xsd:element>
+    <xsd:element name="MediaServiceGenerationTime" ma:index="13" nillable="true" ma:displayName="MediaServiceGenerationTime" ma:hidden="true" ma:internalName="MediaServiceGenerationTime" ma:readOnly="true">
+      <xsd:simpleType>
+        <xsd:restriction base="dms:Text"/>
+      </xsd:simpleType>
+    </xsd:element>
+    <xsd:element name="MediaServiceEventHashCode" ma:index="14" nillable="true" ma:displayName="MediaServiceEventHashCode" ma:hidden="true" ma:internalName="MediaServiceEventHashCode" ma:readOnly="true">
+      <xsd:simpleType>
+        <xsd:restriction base="dms:Text"/>
+      </xsd:simpleType>
+    </xsd:element>
+    <xsd:element name="MediaServiceDateTaken" ma:index="17" nillable="true" ma:displayName="MediaServiceDateTaken" ma:hidden="true" ma:internalName="MediaServiceDateTaken" ma:readOnly="true">
+      <xsd:simpleType>
+        <xsd:restriction base="dms:Text"/>
+      </xsd:simpleType>
+    </xsd:element>
+    <xsd:element name="MediaServiceAutoTags" ma:index="18" nillable="true" ma:displayName="Tags" ma:internalName="MediaServiceAutoTags" ma:readOnly="true">
+      <xsd:simpleType>
+        <xsd:restriction base="dms:Text"/>
+      </xsd:simpleType>
+    </xsd:element>
+    <xsd:element name="MediaServiceLocation" ma:index="19" nillable="true" ma:displayName="Location" ma:internalName="MediaServiceLocation" ma:readOnly="true">
+      <xsd:simpleType>
+        <xsd:restriction base="dms:Text"/>
+      </xsd:simpleType>
+    </xsd:element>
+  </xsd:schema>
+  <xsd:schema xmlns:xsd="http://www.w3.org/2001/XMLSchema" xmlns:xs="http://www.w3.org/2001/XMLSchema" xmlns:dms="http://schemas.microsoft.com/office/2006/documentManagement/types" xmlns:pc="http://schemas.microsoft.com/office/infopath/2007/PartnerControls" targetNamespace="6bd0171f-8a7d-4bdf-a6c9-0cf621e71933" elementFormDefault="qualified">
+    <xsd:import namespace="http://schemas.microsoft.com/office/2006/documentManagement/types"/>
+    <xsd:import namespace="http://schemas.microsoft.com/office/infopath/2007/PartnerControls"/>
+    <xsd:element name="SharedWithUsers" ma:index="15" nillable="true" ma:displayName="Shared With" ma:internalName="SharedWithUsers" ma:readOnly="true">
+      <xsd:complexType>
+        <xsd:complexContent>
+          <xsd:extension base="dms:UserMulti">
+            <xsd:sequence>
+              <xsd:element name="UserInfo" minOccurs="0" maxOccurs="unbounded">
+                <xsd:complexType>
+                  <xsd:sequence>
+                    <xsd:element name="DisplayName" type="xsd:string" minOccurs="0"/>
+                    <xsd:element name="AccountId" type="dms:UserId" minOccurs="0" nillable="true"/>
+                    <xsd:element name="AccountType" type="xsd:string" minOccurs="0"/>
+                  </xsd:sequence>
+                </xsd:complexType>
+              </xsd:element>
+            </xsd:sequence>
+          </xsd:extension>
+        </xsd:complexContent>
+      </xsd:complexType>
+    </xsd:element>
+    <xsd:element name="SharedWithDetails" ma:index="16" nillable="true" ma:displayName="Shared With Details" ma:internalName="SharedWithDetails" ma:readOnly="true">
+      <xsd:simpleType>
+        <xsd:restriction base="dms:Note">
+          <xsd:maxLength value="255"/>
+        </xsd:restriction>
+      </xsd:simpleType>
+    </xsd:element>
+  </xsd:schema>
+  <xsd:schema xmlns="http://schemas.openxmlformats.org/package/2006/metadata/core-properties" xmlns:xsd="http://www.w3.org/2001/XMLSchema" xmlns:xsi="http://www.w3.org/2001/XMLSchema-instance" xmlns:dc="http://purl.org/dc/elements/1.1/" xmlns:dcterms="http://purl.org/dc/terms/" xmlns:odoc="http://schemas.microsoft.com/internal/obd" targetNamespace="http://schemas.openxmlformats.org/package/2006/metadata/core-properties" elementFormDefault="qualified" attributeFormDefault="unqualified" blockDefault="#all">
+    <xsd:import namespace="http://purl.org/dc/elements/1.1/" schemaLocation="http://dublincore.org/schemas/xmls/qdc/2003/04/02/dc.xsd"/>
+    <xsd:import namespace="http://purl.org/dc/terms/" schemaLocation="http://dublincore.org/schemas/xmls/qdc/2003/04/02/dcterms.xsd"/>
+    <xsd:element name="coreProperties" type="CT_coreProperties"/>
+    <xsd:complexType name="CT_coreProperties">
+      <xsd:all>
+        <xsd:element ref="dc:creator" minOccurs="0" maxOccurs="1"/>
+        <xsd:element ref="dcterms:created" minOccurs="0" maxOccurs="1"/>
+        <xsd:element ref="dc:identifier" minOccurs="0" maxOccurs="1"/>
+        <xsd:element name="contentType" minOccurs="0" maxOccurs="1" type="xsd:string" ma:index="0" ma:displayName="Content Type"/>
+        <xsd:element ref="dc:title" minOccurs="0" maxOccurs="1" ma:index="4" ma:displayName="Title"/>
+        <xsd:element ref="dc:subject" minOccurs="0" maxOccurs="1"/>
+        <xsd:element ref="dc:description" minOccurs="0" maxOccurs="1"/>
+        <xsd:element name="keywords" minOccurs="0" maxOccurs="1" type="xsd:string"/>
+        <xsd:element ref="dc:language" minOccurs="0" maxOccurs="1"/>
+        <xsd:element name="category" minOccurs="0" maxOccurs="1" type="xsd:string"/>
+        <xsd:element name="version" minOccurs="0" maxOccurs="1" type="xsd:string"/>
+        <xsd:element name="revision" minOccurs="0" maxOccurs="1" type="xsd:string">
+          <xsd:annotation>
+            <xsd:documentation>
+                        This value indicates the number of saves or revisions. The application is responsible for updating this value after each revision.
+                    </xsd:documentation>
+          </xsd:annotation>
+        </xsd:element>
+        <xsd:element name="lastModifiedBy" minOccurs="0" maxOccurs="1" type="xsd:string"/>
+        <xsd:element ref="dcterms:modified" minOccurs="0" maxOccurs="1"/>
+        <xsd:element name="contentStatus" minOccurs="0" maxOccurs="1" type="xsd:string"/>
+      </xsd:all>
+    </xsd:complexType>
+  </xsd:schema>
+  <xs:schema xmlns:pc="http://schemas.microsoft.com/office/infopath/2007/PartnerControls" xmlns:xs="http://www.w3.org/2001/XMLSchema" targetNamespace="http://schemas.microsoft.com/office/infopath/2007/PartnerControls" elementFormDefault="qualified" attributeFormDefault="unqualified">
+    <xs:element name="Person">
+      <xs:complexType>
+        <xs:sequence>
+          <xs:element ref="pc:DisplayName" minOccurs="0"/>
+          <xs:element ref="pc:AccountId" minOccurs="0"/>
+          <xs:element ref="pc:AccountType" minOccurs="0"/>
+        </xs:sequence>
+      </xs:complexType>
+    </xs:element>
+    <xs:element name="DisplayName" type="xs:string"/>
+    <xs:element name="AccountId" type="xs:string"/>
+    <xs:element name="AccountType" type="xs:string"/>
+    <xs:element name="BDCAssociatedEntity">
+      <xs:complexType>
+        <xs:sequence>
+          <xs:element ref="pc:BDCEntity" minOccurs="0" maxOccurs="unbounded"/>
+        </xs:sequence>
+        <xs:attribute ref="pc:EntityNamespace"/>
+        <xs:attribute ref="pc:EntityName"/>
+        <xs:attribute ref="pc:SystemInstanceName"/>
+        <xs:attribute ref="pc:AssociationName"/>
+      </xs:complexType>
+    </xs:element>
+    <xs:attribute name="EntityNamespace" type="xs:string"/>
+    <xs:attribute name="EntityName" type="xs:string"/>
+    <xs:attribute name="SystemInstanceName" type="xs:string"/>
+    <xs:attribute name="AssociationName" type="xs:string"/>
+    <xs:element name="BDCEntity">
+      <xs:complexType>
+        <xs:sequence>
+          <xs:element ref="pc:EntityDisplayName" minOccurs="0"/>
+          <xs:element ref="pc:EntityInstanceReference" minOccurs="0"/>
+          <xs:element ref="pc:EntityId1" minOccurs="0"/>
+          <xs:element ref="pc:EntityId2" minOccurs="0"/>
+          <xs:element ref="pc:EntityId3" minOccurs="0"/>
+          <xs:element ref="pc:EntityId4" minOccurs="0"/>
+          <xs:element ref="pc:EntityId5" minOccurs="0"/>
+        </xs:sequence>
+      </xs:complexType>
+    </xs:element>
+    <xs:element name="EntityDisplayName" type="xs:string"/>
+    <xs:element name="EntityInstanceReference" type="xs:string"/>
+    <xs:element name="EntityId1" type="xs:string"/>
+    <xs:element name="EntityId2" type="xs:string"/>
+    <xs:element name="EntityId3" type="xs:string"/>
+    <xs:element name="EntityId4" type="xs:string"/>
+    <xs:element name="EntityId5" type="xs:string"/>
+    <xs:element name="Terms">
+      <xs:complexType>
+        <xs:sequence>
+          <xs:element ref="pc:TermInfo" minOccurs="0" maxOccurs="unbounded"/>
+        </xs:sequence>
+      </xs:complexType>
+    </xs:element>
+    <xs:element name="TermInfo">
+      <xs:complexType>
+        <xs:sequence>
+          <xs:element ref="pc:TermName" minOccurs="0"/>
+          <xs:element ref="pc:TermId" minOccurs="0"/>
+        </xs:sequence>
+      </xs:complexType>
+    </xs:element>
+    <xs:element name="TermName" type="xs:string"/>
+    <xs:element name="TermId" type="xs:string"/>
+  </xs:schema>
+</ct:contentTypeSchema>
+</file>
+
+<file path=customXml/item3.xml><?xml version="1.0" encoding="utf-8"?>
+<?mso-contentType ?>
+<FormTemplates xmlns="http://schemas.microsoft.com/sharepoint/v3/contenttype/forms">
+  <Display>DocumentLibraryForm</Display>
+  <Edit>DocumentLibraryForm</Edit>
+  <New>DocumentLibraryForm</New>
+</FormTemplates>
+</file>
+
+<file path=customXml/item4.xml><?xml version="1.0" encoding="utf-8"?>
+<p:properties xmlns:p="http://schemas.microsoft.com/office/2006/metadata/properties" xmlns:xsi="http://www.w3.org/2001/XMLSchema-instance" xmlns:pc="http://schemas.microsoft.com/office/infopath/2007/PartnerControls">
+  <documentManagement/>
+</p:properties>
+</file>
+
 <file path=customXml/itemProps1.xml><?xml version="1.0" encoding="utf-8"?>
 <ds:datastoreItem xmlns:ds="http://schemas.openxmlformats.org/officeDocument/2006/customXml" ds:itemID="{91BF1650-B69C-482C-9DFC-3E108B9A3C13}">
   <ds:schemaRefs>
     <ds:schemaRef ds:uri="http://schemas.openxmlformats.org/officeDocument/2006/bibliography"/>
   </ds:schemaRefs>
 </ds:datastoreItem>
+</file>
+
+<file path=customXml/itemProps2.xml><?xml version="1.0" encoding="utf-8"?>
+<ds:datastoreItem xmlns:ds="http://schemas.openxmlformats.org/officeDocument/2006/customXml" ds:itemID="{7DFA2CD4-8B15-4393-A764-1EEB55C0686C}"/>
+</file>
+
+<file path=customXml/itemProps3.xml><?xml version="1.0" encoding="utf-8"?>
+<ds:datastoreItem xmlns:ds="http://schemas.openxmlformats.org/officeDocument/2006/customXml" ds:itemID="{80F9BE0D-4185-418C-98AB-25B490C1CA01}"/>
+</file>
+
+<file path=customXml/itemProps4.xml><?xml version="1.0" encoding="utf-8"?>
+<ds:datastoreItem xmlns:ds="http://schemas.openxmlformats.org/officeDocument/2006/customXml" ds:itemID="{4EC3DB4C-CCCA-4236-AC22-7178C60DB589}"/>
 </file>
</xml_diff>